<commit_message>
feat(sql02) Correccion de las descripciones de tablas
</commit_message>
<xml_diff>
--- a/sql/DescripcionTablas.docx
+++ b/sql/DescripcionTablas.docx
@@ -183,13 +183,7 @@
               <w:rPr>
                 <w:highlight w:val="darkCyan"/>
               </w:rPr>
-              <w:t xml:space="preserve"> </w:t>
-            </w:r>
-            <w:r>
-              <w:rPr>
-                <w:highlight w:val="darkCyan"/>
-              </w:rPr>
-              <w:t>?</w:t>
+              <w:t xml:space="preserve"> ?</w:t>
             </w:r>
             <w:proofErr w:type="gramEnd"/>
           </w:p>
@@ -419,13 +413,7 @@
               <w:jc w:val="center"/>
             </w:pPr>
             <w:r>
-              <w:t xml:space="preserve">Identificador de la </w:t>
-            </w:r>
-            <w:r>
-              <w:t>categoría</w:t>
-            </w:r>
-            <w:r>
-              <w:t xml:space="preserve"> </w:t>
+              <w:t xml:space="preserve">Identificador de la categoría </w:t>
             </w:r>
           </w:p>
         </w:tc>
@@ -561,10 +549,7 @@
               <w:jc w:val="center"/>
             </w:pPr>
             <w:r>
-              <w:t xml:space="preserve">Nombre de la </w:t>
-            </w:r>
-            <w:r>
-              <w:t>categoría</w:t>
+              <w:t>Nombre de la categoría</w:t>
             </w:r>
           </w:p>
         </w:tc>
@@ -682,25 +667,13 @@
           </w:p>
           <w:p>
             <w:r>
-              <w:t xml:space="preserve">Indica el tipo de </w:t>
-            </w:r>
-            <w:r>
-              <w:t>categoría</w:t>
-            </w:r>
-            <w:r>
-              <w:t xml:space="preserve"> a la que pertenece cada evento, utilizando un identificador para organiz</w:t>
+              <w:t>Indica el tipo de categoría a la que pertenece cada evento, utilizando un identificador para organiz</w:t>
             </w:r>
             <w:r>
               <w:t>a</w:t>
             </w:r>
             <w:r>
-              <w:t xml:space="preserve">r de manera </w:t>
-            </w:r>
-            <w:r>
-              <w:t>numérica</w:t>
-            </w:r>
-            <w:r>
-              <w:t xml:space="preserve"> la categoría.</w:t>
+              <w:t>r de manera numérica la categoría.</w:t>
             </w:r>
           </w:p>
         </w:tc>
@@ -1257,12 +1230,6 @@
                 <w:u w:val="single"/>
               </w:rPr>
             </w:pPr>
-            <w:r>
-              <w:rPr>
-                <w:u w:val="single"/>
-              </w:rPr>
-              <w:t>S</w:t>
-            </w:r>
           </w:p>
         </w:tc>
         <w:tc>
@@ -1276,6 +1243,12 @@
                 <w:u w:val="single"/>
               </w:rPr>
             </w:pPr>
+            <w:r>
+              <w:rPr>
+                <w:u w:val="single"/>
+              </w:rPr>
+              <w:t>N</w:t>
+            </w:r>
           </w:p>
         </w:tc>
       </w:tr>
@@ -1420,12 +1393,6 @@
                 <w:u w:val="single"/>
               </w:rPr>
             </w:pPr>
-            <w:r>
-              <w:rPr>
-                <w:u w:val="single"/>
-              </w:rPr>
-              <w:t>S</w:t>
-            </w:r>
           </w:p>
         </w:tc>
         <w:tc>
@@ -1439,6 +1406,12 @@
                 <w:u w:val="single"/>
               </w:rPr>
             </w:pPr>
+            <w:r>
+              <w:rPr>
+                <w:u w:val="single"/>
+              </w:rPr>
+              <w:t>N</w:t>
+            </w:r>
           </w:p>
         </w:tc>
       </w:tr>
@@ -1561,12 +1534,6 @@
                 <w:u w:val="single"/>
               </w:rPr>
             </w:pPr>
-            <w:r>
-              <w:rPr>
-                <w:u w:val="single"/>
-              </w:rPr>
-              <w:t>S</w:t>
-            </w:r>
           </w:p>
         </w:tc>
         <w:tc>
@@ -1579,6 +1546,12 @@
                 <w:u w:val="single"/>
               </w:rPr>
             </w:pPr>
+            <w:r>
+              <w:rPr>
+                <w:u w:val="single"/>
+              </w:rPr>
+              <w:t>N</w:t>
+            </w:r>
           </w:p>
         </w:tc>
       </w:tr>
@@ -1650,7 +1623,7 @@
     <w:tbl>
       <w:tblPr>
         <w:tblStyle w:val="Tablaconcuadrcula"/>
-        <w:tblpPr w:leftFromText="141" w:rightFromText="141" w:vertAnchor="page" w:horzAnchor="margin" w:tblpXSpec="center" w:tblpY="4278"/>
+        <w:tblpPr w:leftFromText="141" w:rightFromText="141" w:vertAnchor="page" w:horzAnchor="margin" w:tblpXSpec="center" w:tblpY="1741"/>
         <w:tblW w:w="11413" w:type="dxa"/>
         <w:tblLook w:val="04A0" w:firstRow="1" w:lastRow="0" w:firstColumn="1" w:lastColumn="0" w:noHBand="0" w:noVBand="1"/>
       </w:tblPr>
@@ -1688,6 +1661,7 @@
                 <w:highlight w:val="cyan"/>
                 <w:u w:val="single"/>
               </w:rPr>
+              <w:lastRenderedPageBreak/>
               <w:t xml:space="preserve">Entidad: </w:t>
             </w:r>
             <w:r>
@@ -1706,7 +1680,7 @@
         </w:trPr>
         <w:tc>
           <w:tcPr>
-            <w:tcW w:w="1609" w:type="dxa"/>
+            <w:tcW w:w="1636" w:type="dxa"/>
             <w:vMerge w:val="restart"/>
           </w:tcPr>
           <w:p>
@@ -1722,14 +1696,13 @@
                 <w:highlight w:val="cyan"/>
                 <w:u w:val="single"/>
               </w:rPr>
-              <w:lastRenderedPageBreak/>
               <w:t>Atributo</w:t>
             </w:r>
           </w:p>
         </w:tc>
         <w:tc>
           <w:tcPr>
-            <w:tcW w:w="2050" w:type="dxa"/>
+            <w:tcW w:w="2043" w:type="dxa"/>
             <w:vMerge w:val="restart"/>
           </w:tcPr>
           <w:p>
@@ -1795,7 +1768,7 @@
         </w:tc>
         <w:tc>
           <w:tcPr>
-            <w:tcW w:w="1926" w:type="dxa"/>
+            <w:tcW w:w="1914" w:type="dxa"/>
             <w:gridSpan w:val="2"/>
           </w:tcPr>
           <w:p>
@@ -1817,7 +1790,7 @@
         </w:tc>
         <w:tc>
           <w:tcPr>
-            <w:tcW w:w="1949" w:type="dxa"/>
+            <w:tcW w:w="1941" w:type="dxa"/>
             <w:gridSpan w:val="2"/>
           </w:tcPr>
           <w:p>
@@ -1860,7 +1833,7 @@
         </w:trPr>
         <w:tc>
           <w:tcPr>
-            <w:tcW w:w="1609" w:type="dxa"/>
+            <w:tcW w:w="1636" w:type="dxa"/>
             <w:vMerge/>
           </w:tcPr>
           <w:p>
@@ -1875,7 +1848,7 @@
         </w:tc>
         <w:tc>
           <w:tcPr>
-            <w:tcW w:w="2050" w:type="dxa"/>
+            <w:tcW w:w="2043" w:type="dxa"/>
             <w:vMerge/>
           </w:tcPr>
           <w:p>
@@ -1970,7 +1943,7 @@
         </w:tc>
         <w:tc>
           <w:tcPr>
-            <w:tcW w:w="1149" w:type="dxa"/>
+            <w:tcW w:w="1141" w:type="dxa"/>
           </w:tcPr>
           <w:p>
             <w:pPr>
@@ -1991,7 +1964,7 @@
         </w:tc>
         <w:tc>
           <w:tcPr>
-            <w:tcW w:w="777" w:type="dxa"/>
+            <w:tcW w:w="773" w:type="dxa"/>
           </w:tcPr>
           <w:p>
             <w:pPr>
@@ -2012,7 +1985,7 @@
         </w:tc>
         <w:tc>
           <w:tcPr>
-            <w:tcW w:w="831" w:type="dxa"/>
+            <w:tcW w:w="830" w:type="dxa"/>
           </w:tcPr>
           <w:p>
             <w:pPr>
@@ -2040,7 +2013,7 @@
         </w:tc>
         <w:tc>
           <w:tcPr>
-            <w:tcW w:w="1118" w:type="dxa"/>
+            <w:tcW w:w="1111" w:type="dxa"/>
           </w:tcPr>
           <w:p>
             <w:pPr>
@@ -2066,7 +2039,7 @@
         </w:trPr>
         <w:tc>
           <w:tcPr>
-            <w:tcW w:w="1609" w:type="dxa"/>
+            <w:tcW w:w="1636" w:type="dxa"/>
           </w:tcPr>
           <w:p>
             <w:pPr>
@@ -2093,7 +2066,7 @@
         </w:tc>
         <w:tc>
           <w:tcPr>
-            <w:tcW w:w="2050" w:type="dxa"/>
+            <w:tcW w:w="2043" w:type="dxa"/>
           </w:tcPr>
           <w:p>
             <w:pPr>
@@ -2165,20 +2138,20 @@
         </w:tc>
         <w:tc>
           <w:tcPr>
-            <w:tcW w:w="1149" w:type="dxa"/>
-          </w:tcPr>
-          <w:p>
-            <w:pPr>
-              <w:spacing w:after="200" w:line="276" w:lineRule="auto"/>
-              <w:rPr>
-                <w:u w:val="single"/>
-              </w:rPr>
-            </w:pPr>
-          </w:p>
-        </w:tc>
-        <w:tc>
-          <w:tcPr>
-            <w:tcW w:w="777" w:type="dxa"/>
+            <w:tcW w:w="1141" w:type="dxa"/>
+          </w:tcPr>
+          <w:p>
+            <w:pPr>
+              <w:spacing w:after="200" w:line="276" w:lineRule="auto"/>
+              <w:rPr>
+                <w:u w:val="single"/>
+              </w:rPr>
+            </w:pPr>
+          </w:p>
+        </w:tc>
+        <w:tc>
+          <w:tcPr>
+            <w:tcW w:w="773" w:type="dxa"/>
           </w:tcPr>
           <w:p>
             <w:pPr>
@@ -2197,20 +2170,20 @@
         </w:tc>
         <w:tc>
           <w:tcPr>
-            <w:tcW w:w="831" w:type="dxa"/>
-          </w:tcPr>
-          <w:p>
-            <w:pPr>
-              <w:spacing w:after="200" w:line="276" w:lineRule="auto"/>
-              <w:rPr>
-                <w:u w:val="single"/>
-              </w:rPr>
-            </w:pPr>
-          </w:p>
-        </w:tc>
-        <w:tc>
-          <w:tcPr>
-            <w:tcW w:w="1118" w:type="dxa"/>
+            <w:tcW w:w="830" w:type="dxa"/>
+          </w:tcPr>
+          <w:p>
+            <w:pPr>
+              <w:spacing w:after="200" w:line="276" w:lineRule="auto"/>
+              <w:rPr>
+                <w:u w:val="single"/>
+              </w:rPr>
+            </w:pPr>
+          </w:p>
+        </w:tc>
+        <w:tc>
+          <w:tcPr>
+            <w:tcW w:w="1111" w:type="dxa"/>
           </w:tcPr>
           <w:p>
             <w:pPr>
@@ -2234,7 +2207,7 @@
         </w:trPr>
         <w:tc>
           <w:tcPr>
-            <w:tcW w:w="1609" w:type="dxa"/>
+            <w:tcW w:w="1636" w:type="dxa"/>
           </w:tcPr>
           <w:p>
             <w:pPr>
@@ -2253,7 +2226,7 @@
         </w:tc>
         <w:tc>
           <w:tcPr>
-            <w:tcW w:w="2050" w:type="dxa"/>
+            <w:tcW w:w="2043" w:type="dxa"/>
           </w:tcPr>
           <w:p>
             <w:pPr>
@@ -2320,20 +2293,20 @@
         </w:tc>
         <w:tc>
           <w:tcPr>
-            <w:tcW w:w="1149" w:type="dxa"/>
-          </w:tcPr>
-          <w:p>
-            <w:pPr>
-              <w:spacing w:after="200" w:line="276" w:lineRule="auto"/>
-              <w:rPr>
-                <w:u w:val="single"/>
-              </w:rPr>
-            </w:pPr>
-          </w:p>
-        </w:tc>
-        <w:tc>
-          <w:tcPr>
-            <w:tcW w:w="777" w:type="dxa"/>
+            <w:tcW w:w="1141" w:type="dxa"/>
+          </w:tcPr>
+          <w:p>
+            <w:pPr>
+              <w:spacing w:after="200" w:line="276" w:lineRule="auto"/>
+              <w:rPr>
+                <w:u w:val="single"/>
+              </w:rPr>
+            </w:pPr>
+          </w:p>
+        </w:tc>
+        <w:tc>
+          <w:tcPr>
+            <w:tcW w:w="773" w:type="dxa"/>
           </w:tcPr>
           <w:p>
             <w:pPr>
@@ -2352,20 +2325,20 @@
         </w:tc>
         <w:tc>
           <w:tcPr>
-            <w:tcW w:w="831" w:type="dxa"/>
-          </w:tcPr>
-          <w:p>
-            <w:pPr>
-              <w:spacing w:after="200" w:line="276" w:lineRule="auto"/>
-              <w:rPr>
-                <w:u w:val="single"/>
-              </w:rPr>
-            </w:pPr>
-          </w:p>
-        </w:tc>
-        <w:tc>
-          <w:tcPr>
-            <w:tcW w:w="1118" w:type="dxa"/>
+            <w:tcW w:w="830" w:type="dxa"/>
+          </w:tcPr>
+          <w:p>
+            <w:pPr>
+              <w:spacing w:after="200" w:line="276" w:lineRule="auto"/>
+              <w:rPr>
+                <w:u w:val="single"/>
+              </w:rPr>
+            </w:pPr>
+          </w:p>
+        </w:tc>
+        <w:tc>
+          <w:tcPr>
+            <w:tcW w:w="1111" w:type="dxa"/>
           </w:tcPr>
           <w:p>
             <w:pPr>
@@ -2389,7 +2362,7 @@
         </w:trPr>
         <w:tc>
           <w:tcPr>
-            <w:tcW w:w="1609" w:type="dxa"/>
+            <w:tcW w:w="1636" w:type="dxa"/>
           </w:tcPr>
           <w:p>
             <w:pPr>
@@ -2407,7 +2380,7 @@
         </w:tc>
         <w:tc>
           <w:tcPr>
-            <w:tcW w:w="2050" w:type="dxa"/>
+            <w:tcW w:w="2043" w:type="dxa"/>
           </w:tcPr>
           <w:p>
             <w:r>
@@ -2449,19 +2422,19 @@
         </w:tc>
         <w:tc>
           <w:tcPr>
-            <w:tcW w:w="1149" w:type="dxa"/>
-          </w:tcPr>
-          <w:p>
-            <w:pPr>
-              <w:rPr>
-                <w:u w:val="single"/>
-              </w:rPr>
-            </w:pPr>
-          </w:p>
-        </w:tc>
-        <w:tc>
-          <w:tcPr>
-            <w:tcW w:w="777" w:type="dxa"/>
+            <w:tcW w:w="1141" w:type="dxa"/>
+          </w:tcPr>
+          <w:p>
+            <w:pPr>
+              <w:rPr>
+                <w:u w:val="single"/>
+              </w:rPr>
+            </w:pPr>
+          </w:p>
+        </w:tc>
+        <w:tc>
+          <w:tcPr>
+            <w:tcW w:w="773" w:type="dxa"/>
           </w:tcPr>
           <w:p>
             <w:pPr>
@@ -2479,19 +2452,19 @@
         </w:tc>
         <w:tc>
           <w:tcPr>
-            <w:tcW w:w="831" w:type="dxa"/>
-          </w:tcPr>
-          <w:p>
-            <w:pPr>
-              <w:rPr>
-                <w:u w:val="single"/>
-              </w:rPr>
-            </w:pPr>
-          </w:p>
-        </w:tc>
-        <w:tc>
-          <w:tcPr>
-            <w:tcW w:w="1118" w:type="dxa"/>
+            <w:tcW w:w="830" w:type="dxa"/>
+          </w:tcPr>
+          <w:p>
+            <w:pPr>
+              <w:rPr>
+                <w:u w:val="single"/>
+              </w:rPr>
+            </w:pPr>
+          </w:p>
+        </w:tc>
+        <w:tc>
+          <w:tcPr>
+            <w:tcW w:w="1111" w:type="dxa"/>
           </w:tcPr>
           <w:p>
             <w:pPr>
@@ -2514,7 +2487,7 @@
         </w:trPr>
         <w:tc>
           <w:tcPr>
-            <w:tcW w:w="1609" w:type="dxa"/>
+            <w:tcW w:w="1636" w:type="dxa"/>
           </w:tcPr>
           <w:p>
             <w:pPr>
@@ -2534,7 +2507,7 @@
         </w:tc>
         <w:tc>
           <w:tcPr>
-            <w:tcW w:w="2050" w:type="dxa"/>
+            <w:tcW w:w="2043" w:type="dxa"/>
           </w:tcPr>
           <w:p>
             <w:r>
@@ -2584,19 +2557,19 @@
         </w:tc>
         <w:tc>
           <w:tcPr>
-            <w:tcW w:w="1149" w:type="dxa"/>
-          </w:tcPr>
-          <w:p>
-            <w:pPr>
-              <w:rPr>
-                <w:u w:val="single"/>
-              </w:rPr>
-            </w:pPr>
-          </w:p>
-        </w:tc>
-        <w:tc>
-          <w:tcPr>
-            <w:tcW w:w="777" w:type="dxa"/>
+            <w:tcW w:w="1141" w:type="dxa"/>
+          </w:tcPr>
+          <w:p>
+            <w:pPr>
+              <w:rPr>
+                <w:u w:val="single"/>
+              </w:rPr>
+            </w:pPr>
+          </w:p>
+        </w:tc>
+        <w:tc>
+          <w:tcPr>
+            <w:tcW w:w="773" w:type="dxa"/>
           </w:tcPr>
           <w:p>
             <w:pPr>
@@ -2614,19 +2587,19 @@
         </w:tc>
         <w:tc>
           <w:tcPr>
-            <w:tcW w:w="831" w:type="dxa"/>
-          </w:tcPr>
-          <w:p>
-            <w:pPr>
-              <w:rPr>
-                <w:u w:val="single"/>
-              </w:rPr>
-            </w:pPr>
-          </w:p>
-        </w:tc>
-        <w:tc>
-          <w:tcPr>
-            <w:tcW w:w="1118" w:type="dxa"/>
+            <w:tcW w:w="830" w:type="dxa"/>
+          </w:tcPr>
+          <w:p>
+            <w:pPr>
+              <w:rPr>
+                <w:u w:val="single"/>
+              </w:rPr>
+            </w:pPr>
+          </w:p>
+        </w:tc>
+        <w:tc>
+          <w:tcPr>
+            <w:tcW w:w="1111" w:type="dxa"/>
           </w:tcPr>
           <w:p>
             <w:pPr>
@@ -2649,7 +2622,7 @@
         </w:trPr>
         <w:tc>
           <w:tcPr>
-            <w:tcW w:w="1609" w:type="dxa"/>
+            <w:tcW w:w="1636" w:type="dxa"/>
           </w:tcPr>
           <w:p>
             <w:pPr>
@@ -2667,7 +2640,7 @@
         </w:tc>
         <w:tc>
           <w:tcPr>
-            <w:tcW w:w="2050" w:type="dxa"/>
+            <w:tcW w:w="2043" w:type="dxa"/>
           </w:tcPr>
           <w:p>
             <w:r>
@@ -2711,19 +2684,19 @@
         </w:tc>
         <w:tc>
           <w:tcPr>
-            <w:tcW w:w="1149" w:type="dxa"/>
-          </w:tcPr>
-          <w:p>
-            <w:pPr>
-              <w:rPr>
-                <w:u w:val="single"/>
-              </w:rPr>
-            </w:pPr>
-          </w:p>
-        </w:tc>
-        <w:tc>
-          <w:tcPr>
-            <w:tcW w:w="777" w:type="dxa"/>
+            <w:tcW w:w="1141" w:type="dxa"/>
+          </w:tcPr>
+          <w:p>
+            <w:pPr>
+              <w:rPr>
+                <w:u w:val="single"/>
+              </w:rPr>
+            </w:pPr>
+          </w:p>
+        </w:tc>
+        <w:tc>
+          <w:tcPr>
+            <w:tcW w:w="773" w:type="dxa"/>
           </w:tcPr>
           <w:p>
             <w:pPr>
@@ -2741,19 +2714,19 @@
         </w:tc>
         <w:tc>
           <w:tcPr>
-            <w:tcW w:w="831" w:type="dxa"/>
-          </w:tcPr>
-          <w:p>
-            <w:pPr>
-              <w:rPr>
-                <w:u w:val="single"/>
-              </w:rPr>
-            </w:pPr>
-          </w:p>
-        </w:tc>
-        <w:tc>
-          <w:tcPr>
-            <w:tcW w:w="1118" w:type="dxa"/>
+            <w:tcW w:w="830" w:type="dxa"/>
+          </w:tcPr>
+          <w:p>
+            <w:pPr>
+              <w:rPr>
+                <w:u w:val="single"/>
+              </w:rPr>
+            </w:pPr>
+          </w:p>
+        </w:tc>
+        <w:tc>
+          <w:tcPr>
+            <w:tcW w:w="1111" w:type="dxa"/>
           </w:tcPr>
           <w:p>
             <w:pPr>
@@ -2776,7 +2749,7 @@
         </w:trPr>
         <w:tc>
           <w:tcPr>
-            <w:tcW w:w="1609" w:type="dxa"/>
+            <w:tcW w:w="1636" w:type="dxa"/>
           </w:tcPr>
           <w:p>
             <w:pPr>
@@ -2796,7 +2769,7 @@
         </w:tc>
         <w:tc>
           <w:tcPr>
-            <w:tcW w:w="2050" w:type="dxa"/>
+            <w:tcW w:w="2043" w:type="dxa"/>
           </w:tcPr>
           <w:p>
             <w:r>
@@ -2851,19 +2824,19 @@
         </w:tc>
         <w:tc>
           <w:tcPr>
-            <w:tcW w:w="1149" w:type="dxa"/>
-          </w:tcPr>
-          <w:p>
-            <w:pPr>
-              <w:rPr>
-                <w:u w:val="single"/>
-              </w:rPr>
-            </w:pPr>
-          </w:p>
-        </w:tc>
-        <w:tc>
-          <w:tcPr>
-            <w:tcW w:w="777" w:type="dxa"/>
+            <w:tcW w:w="1141" w:type="dxa"/>
+          </w:tcPr>
+          <w:p>
+            <w:pPr>
+              <w:rPr>
+                <w:u w:val="single"/>
+              </w:rPr>
+            </w:pPr>
+          </w:p>
+        </w:tc>
+        <w:tc>
+          <w:tcPr>
+            <w:tcW w:w="773" w:type="dxa"/>
           </w:tcPr>
           <w:p>
             <w:pPr>
@@ -2881,19 +2854,19 @@
         </w:tc>
         <w:tc>
           <w:tcPr>
-            <w:tcW w:w="831" w:type="dxa"/>
-          </w:tcPr>
-          <w:p>
-            <w:pPr>
-              <w:rPr>
-                <w:u w:val="single"/>
-              </w:rPr>
-            </w:pPr>
-          </w:p>
-        </w:tc>
-        <w:tc>
-          <w:tcPr>
-            <w:tcW w:w="1118" w:type="dxa"/>
+            <w:tcW w:w="830" w:type="dxa"/>
+          </w:tcPr>
+          <w:p>
+            <w:pPr>
+              <w:rPr>
+                <w:u w:val="single"/>
+              </w:rPr>
+            </w:pPr>
+          </w:p>
+        </w:tc>
+        <w:tc>
+          <w:tcPr>
+            <w:tcW w:w="1111" w:type="dxa"/>
           </w:tcPr>
           <w:p>
             <w:pPr>
@@ -2916,7 +2889,7 @@
         </w:trPr>
         <w:tc>
           <w:tcPr>
-            <w:tcW w:w="1609" w:type="dxa"/>
+            <w:tcW w:w="1636" w:type="dxa"/>
           </w:tcPr>
           <w:p>
             <w:pPr>
@@ -2936,7 +2909,7 @@
         </w:tc>
         <w:tc>
           <w:tcPr>
-            <w:tcW w:w="2050" w:type="dxa"/>
+            <w:tcW w:w="2043" w:type="dxa"/>
           </w:tcPr>
           <w:p>
             <w:r>
@@ -2986,19 +2959,19 @@
         </w:tc>
         <w:tc>
           <w:tcPr>
-            <w:tcW w:w="1149" w:type="dxa"/>
-          </w:tcPr>
-          <w:p>
-            <w:pPr>
-              <w:rPr>
-                <w:u w:val="single"/>
-              </w:rPr>
-            </w:pPr>
-          </w:p>
-        </w:tc>
-        <w:tc>
-          <w:tcPr>
-            <w:tcW w:w="777" w:type="dxa"/>
+            <w:tcW w:w="1141" w:type="dxa"/>
+          </w:tcPr>
+          <w:p>
+            <w:pPr>
+              <w:rPr>
+                <w:u w:val="single"/>
+              </w:rPr>
+            </w:pPr>
+          </w:p>
+        </w:tc>
+        <w:tc>
+          <w:tcPr>
+            <w:tcW w:w="773" w:type="dxa"/>
           </w:tcPr>
           <w:p>
             <w:pPr>
@@ -3016,19 +2989,19 @@
         </w:tc>
         <w:tc>
           <w:tcPr>
-            <w:tcW w:w="831" w:type="dxa"/>
-          </w:tcPr>
-          <w:p>
-            <w:pPr>
-              <w:rPr>
-                <w:u w:val="single"/>
-              </w:rPr>
-            </w:pPr>
-          </w:p>
-        </w:tc>
-        <w:tc>
-          <w:tcPr>
-            <w:tcW w:w="1118" w:type="dxa"/>
+            <w:tcW w:w="830" w:type="dxa"/>
+          </w:tcPr>
+          <w:p>
+            <w:pPr>
+              <w:rPr>
+                <w:u w:val="single"/>
+              </w:rPr>
+            </w:pPr>
+          </w:p>
+        </w:tc>
+        <w:tc>
+          <w:tcPr>
+            <w:tcW w:w="1111" w:type="dxa"/>
           </w:tcPr>
           <w:p>
             <w:pPr>
@@ -3051,7 +3024,7 @@
         </w:trPr>
         <w:tc>
           <w:tcPr>
-            <w:tcW w:w="1609" w:type="dxa"/>
+            <w:tcW w:w="1636" w:type="dxa"/>
           </w:tcPr>
           <w:p>
             <w:pPr>
@@ -3091,7 +3064,7 @@
         </w:tc>
         <w:tc>
           <w:tcPr>
-            <w:tcW w:w="2050" w:type="dxa"/>
+            <w:tcW w:w="2043" w:type="dxa"/>
           </w:tcPr>
           <w:p>
             <w:r>
@@ -3141,19 +3114,19 @@
         </w:tc>
         <w:tc>
           <w:tcPr>
-            <w:tcW w:w="1149" w:type="dxa"/>
-          </w:tcPr>
-          <w:p>
-            <w:pPr>
-              <w:rPr>
-                <w:u w:val="single"/>
-              </w:rPr>
-            </w:pPr>
-          </w:p>
-        </w:tc>
-        <w:tc>
-          <w:tcPr>
-            <w:tcW w:w="777" w:type="dxa"/>
+            <w:tcW w:w="1141" w:type="dxa"/>
+          </w:tcPr>
+          <w:p>
+            <w:pPr>
+              <w:rPr>
+                <w:u w:val="single"/>
+              </w:rPr>
+            </w:pPr>
+          </w:p>
+        </w:tc>
+        <w:tc>
+          <w:tcPr>
+            <w:tcW w:w="773" w:type="dxa"/>
           </w:tcPr>
           <w:p>
             <w:pPr>
@@ -3171,19 +3144,19 @@
         </w:tc>
         <w:tc>
           <w:tcPr>
-            <w:tcW w:w="831" w:type="dxa"/>
-          </w:tcPr>
-          <w:p>
-            <w:pPr>
-              <w:rPr>
-                <w:u w:val="single"/>
-              </w:rPr>
-            </w:pPr>
-          </w:p>
-        </w:tc>
-        <w:tc>
-          <w:tcPr>
-            <w:tcW w:w="1118" w:type="dxa"/>
+            <w:tcW w:w="830" w:type="dxa"/>
+          </w:tcPr>
+          <w:p>
+            <w:pPr>
+              <w:rPr>
+                <w:u w:val="single"/>
+              </w:rPr>
+            </w:pPr>
+          </w:p>
+        </w:tc>
+        <w:tc>
+          <w:tcPr>
+            <w:tcW w:w="1111" w:type="dxa"/>
           </w:tcPr>
           <w:p>
             <w:pPr>
@@ -3299,6 +3272,7 @@
                 <w:highlight w:val="cyan"/>
                 <w:u w:val="single"/>
               </w:rPr>
+              <w:lastRenderedPageBreak/>
               <w:t xml:space="preserve">Entidad: </w:t>
             </w:r>
             <w:r>
@@ -3333,7 +3307,6 @@
                 <w:highlight w:val="cyan"/>
                 <w:u w:val="single"/>
               </w:rPr>
-              <w:lastRenderedPageBreak/>
               <w:t>Atributo</w:t>
             </w:r>
           </w:p>
@@ -3691,13 +3664,7 @@
               <w:rPr>
                 <w:highlight w:val="yellow"/>
               </w:rPr>
-              <w:t>Id_</w:t>
-            </w:r>
-            <w:r>
-              <w:rPr>
-                <w:highlight w:val="yellow"/>
-              </w:rPr>
-              <w:t>inscripcion</w:t>
+              <w:t>Id_inscripcion</w:t>
             </w:r>
             <w:proofErr w:type="spellEnd"/>
           </w:p>
@@ -4271,13 +4238,7 @@
               <w:t>Observaciones y restricciones de la entidad:</w:t>
             </w:r>
             <w:r>
-              <w:t xml:space="preserve"> </w:t>
-            </w:r>
-            <w:r>
-              <w:t>Esta entidad es la relación entre los usuarios y los eventos. Existe una serie de premisas, como por ejemplo que el identificador de usuario y el de evento no se pueden repetir, ya que un usuario no se puede inscribir dos veces al mismo evento.</w:t>
-            </w:r>
-            <w:r>
-              <w:t xml:space="preserve"> </w:t>
+              <w:t xml:space="preserve"> Esta entidad es la relación entre los usuarios y los eventos. Existe una serie de premisas, como por ejemplo que el identificador de usuario y el de evento no se pueden repetir, ya que un usuario no se puede inscribir dos veces al mismo evento. </w:t>
             </w:r>
           </w:p>
         </w:tc>
@@ -4444,7 +4405,6 @@
                 <w:highlight w:val="cyan"/>
                 <w:u w:val="single"/>
               </w:rPr>
-              <w:lastRenderedPageBreak/>
               <w:t>Atributo</w:t>
             </w:r>
           </w:p>
@@ -5401,10 +5361,7 @@
               <w:t>Observaciones y restricciones de la entidad:</w:t>
             </w:r>
             <w:r>
-              <w:t xml:space="preserve"> </w:t>
-            </w:r>
-            <w:r>
-              <w:t xml:space="preserve">Esta tabla es la inicial, donde el usuario se registraría o iniciaría sesión. </w:t>
+              <w:t xml:space="preserve"> Esta tabla es la inicial, donde el usuario se registraría o iniciaría sesión. </w:t>
             </w:r>
           </w:p>
         </w:tc>
@@ -5521,6 +5478,7 @@
                 <w:highlight w:val="cyan"/>
                 <w:u w:val="single"/>
               </w:rPr>
+              <w:lastRenderedPageBreak/>
               <w:t xml:space="preserve">Entidad: </w:t>
             </w:r>
             <w:r>
@@ -5555,7 +5513,6 @@
                 <w:highlight w:val="cyan"/>
                 <w:u w:val="single"/>
               </w:rPr>
-              <w:lastRenderedPageBreak/>
               <w:t>Atributo</w:t>
             </w:r>
           </w:p>
@@ -5913,13 +5870,7 @@
               <w:rPr>
                 <w:highlight w:val="yellow"/>
               </w:rPr>
-              <w:t>Id_</w:t>
-            </w:r>
-            <w:r>
-              <w:rPr>
-                <w:highlight w:val="yellow"/>
-              </w:rPr>
-              <w:t>ubicacion</w:t>
+              <w:t>Id_ubicacion</w:t>
             </w:r>
             <w:proofErr w:type="spellEnd"/>
           </w:p>
@@ -6361,10 +6312,7 @@
               <w:t>Observaciones y restricciones de la entidad:</w:t>
             </w:r>
             <w:r>
-              <w:t xml:space="preserve"> </w:t>
-            </w:r>
-            <w:r>
-              <w:t>Esta entidad sirve para añadir información de los eventos.</w:t>
+              <w:t xml:space="preserve"> Esta entidad sirve para añadir información de los eventos.</w:t>
             </w:r>
           </w:p>
         </w:tc>
@@ -7246,6 +7194,7 @@
   <w:style w:type="character" w:default="1" w:styleId="Fuentedeprrafopredeter">
     <w:name w:val="Default Paragraph Font"/>
     <w:uiPriority w:val="1"/>
+    <w:semiHidden/>
     <w:unhideWhenUsed/>
   </w:style>
   <w:style w:type="table" w:default="1" w:styleId="Tablanormal">

</xml_diff>